<commit_message>
onbelangrijke veranderingen aan process description
</commit_message>
<xml_diff>
--- a/Notulen/Process description.docx
+++ b/Notulen/Process description.docx
@@ -80,118 +80,238 @@
           <w:lang w:val="nl-NL"/>
         </w:rPr>
       </w:pPr>
+      <w:proofErr w:type="spellStart"/>
       <w:r>
         <w:rPr>
           <w:b/>
           <w:sz w:val="24"/>
-          <w:highlight w:val="green"/>
-          <w:lang w:val="nl-NL"/>
-        </w:rPr>
-        <w:t>Process:</w:t>
-      </w:r>
-      <w:r>
-        <w:rPr>
-          <w:sz w:val="24"/>
-          <w:highlight w:val="green"/>
-          <w:lang w:val="nl-NL"/>
-        </w:rPr>
-        <w:t xml:space="preserve"> load data</w:t>
-      </w:r>
-      <w:r>
-        <w:rPr>
-          <w:sz w:val="24"/>
-          <w:lang w:val="nl-NL"/>
-        </w:rPr>
-        <w:tab/>
-      </w:r>
-      <w:r>
-        <w:rPr>
-          <w:sz w:val="24"/>
-          <w:lang w:val="nl-NL"/>
-        </w:rPr>
-        <w:tab/>
-      </w:r>
-      <w:r>
-        <w:rPr>
-          <w:sz w:val="24"/>
-          <w:lang w:val="nl-NL"/>
-        </w:rPr>
-        <w:tab/>
-      </w:r>
-      <w:r>
-        <w:rPr>
-          <w:sz w:val="24"/>
-          <w:lang w:val="nl-NL"/>
-        </w:rPr>
-        <w:tab/>
+          <w:lang w:val="nl-NL"/>
+        </w:rPr>
+        <w:t>Process</w:t>
+      </w:r>
+      <w:proofErr w:type="spellEnd"/>
+      <w:r>
+        <w:rPr>
+          <w:b/>
+          <w:sz w:val="24"/>
+          <w:lang w:val="nl-NL"/>
+        </w:rPr>
+        <w:t>:</w:t>
+      </w:r>
+      <w:r>
+        <w:rPr>
+          <w:sz w:val="24"/>
+          <w:lang w:val="nl-NL"/>
+        </w:rPr>
+        <w:t xml:space="preserve"> </w:t>
+      </w:r>
+      <w:proofErr w:type="spellStart"/>
+      <w:r>
+        <w:rPr>
+          <w:sz w:val="24"/>
+          <w:lang w:val="nl-NL"/>
+        </w:rPr>
+        <w:t>load</w:t>
+      </w:r>
+      <w:proofErr w:type="spellEnd"/>
+      <w:r>
+        <w:rPr>
+          <w:sz w:val="24"/>
+          <w:lang w:val="nl-NL"/>
+        </w:rPr>
+        <w:t xml:space="preserve"> data</w:t>
+      </w:r>
+      <w:r>
+        <w:rPr>
+          <w:sz w:val="24"/>
+          <w:lang w:val="nl-NL"/>
+        </w:rPr>
+        <w:tab/>
+      </w:r>
+      <w:r>
+        <w:rPr>
+          <w:sz w:val="24"/>
+          <w:lang w:val="nl-NL"/>
+        </w:rPr>
+        <w:tab/>
+      </w:r>
+      <w:r>
+        <w:rPr>
+          <w:sz w:val="24"/>
+          <w:lang w:val="nl-NL"/>
+        </w:rPr>
+        <w:tab/>
+      </w:r>
+      <w:r>
+        <w:rPr>
+          <w:sz w:val="24"/>
+          <w:lang w:val="nl-NL"/>
+        </w:rPr>
+        <w:tab/>
+      </w:r>
+      <w:proofErr w:type="spellStart"/>
+      <w:r>
+        <w:rPr>
+          <w:sz w:val="24"/>
+          <w:lang w:val="nl-NL"/>
+        </w:rPr>
         <w:t>Diede</w:t>
       </w:r>
-    </w:p>
-    <w:p>
-      <w:pPr>
-        <w:pStyle w:val="Geenafstand"/>
-        <w:rPr>
-          <w:sz w:val="24"/>
-          <w:lang w:val="nl-NL"/>
-        </w:rPr>
-      </w:pPr>
-      <w:r>
-        <w:rPr>
-          <w:sz w:val="24"/>
-          <w:lang w:val="nl-NL"/>
-        </w:rPr>
-        <w:t>Input: csv files</w:t>
-      </w:r>
-    </w:p>
-    <w:p>
-      <w:pPr>
-        <w:pStyle w:val="Geenafstand"/>
-        <w:rPr>
-          <w:sz w:val="24"/>
-          <w:lang w:val="nl-NL"/>
-        </w:rPr>
-      </w:pPr>
-      <w:r>
-        <w:rPr>
-          <w:sz w:val="24"/>
-          <w:lang w:val="nl-NL"/>
-        </w:rPr>
-        <w:t>Output: dictionary ‘data’ with fields: X_TRAIN, Y_TRAIN and X_TEST</w:t>
-      </w:r>
-    </w:p>
-    <w:p>
-      <w:pPr>
-        <w:pStyle w:val="Geenafstand"/>
-        <w:rPr>
-          <w:sz w:val="24"/>
-          <w:lang w:val="nl-NL"/>
-        </w:rPr>
-      </w:pPr>
-    </w:p>
-    <w:p>
-      <w:pPr>
-        <w:pStyle w:val="Geenafstand"/>
-        <w:rPr>
-          <w:sz w:val="24"/>
-          <w:lang w:val="nl-NL"/>
-        </w:rPr>
-      </w:pPr>
+      <w:proofErr w:type="spellEnd"/>
+    </w:p>
+    <w:p>
+      <w:pPr>
+        <w:pStyle w:val="Geenafstand"/>
+        <w:rPr>
+          <w:sz w:val="24"/>
+          <w:lang w:val="nl-NL"/>
+        </w:rPr>
+      </w:pPr>
+      <w:r>
+        <w:rPr>
+          <w:sz w:val="24"/>
+          <w:lang w:val="nl-NL"/>
+        </w:rPr>
+        <w:t xml:space="preserve">Input: </w:t>
+      </w:r>
+      <w:proofErr w:type="spellStart"/>
+      <w:r>
+        <w:rPr>
+          <w:sz w:val="24"/>
+          <w:lang w:val="nl-NL"/>
+        </w:rPr>
+        <w:t>csv</w:t>
+      </w:r>
+      <w:proofErr w:type="spellEnd"/>
+      <w:r>
+        <w:rPr>
+          <w:sz w:val="24"/>
+          <w:lang w:val="nl-NL"/>
+        </w:rPr>
+        <w:t xml:space="preserve"> files</w:t>
+      </w:r>
+    </w:p>
+    <w:p>
+      <w:pPr>
+        <w:pStyle w:val="Geenafstand"/>
+        <w:rPr>
+          <w:sz w:val="24"/>
+          <w:lang w:val="nl-NL"/>
+        </w:rPr>
+      </w:pPr>
+      <w:r>
+        <w:rPr>
+          <w:sz w:val="24"/>
+          <w:lang w:val="nl-NL"/>
+        </w:rPr>
+        <w:t xml:space="preserve">Output: </w:t>
+      </w:r>
+      <w:proofErr w:type="spellStart"/>
+      <w:r>
+        <w:rPr>
+          <w:sz w:val="24"/>
+          <w:lang w:val="nl-NL"/>
+        </w:rPr>
+        <w:t>dictionary</w:t>
+      </w:r>
+      <w:proofErr w:type="spellEnd"/>
+      <w:r>
+        <w:rPr>
+          <w:sz w:val="24"/>
+          <w:lang w:val="nl-NL"/>
+        </w:rPr>
+        <w:t xml:space="preserve"> ‘data’ </w:t>
+      </w:r>
+      <w:proofErr w:type="spellStart"/>
+      <w:r>
+        <w:rPr>
+          <w:sz w:val="24"/>
+          <w:lang w:val="nl-NL"/>
+        </w:rPr>
+        <w:t>with</w:t>
+      </w:r>
+      <w:proofErr w:type="spellEnd"/>
+      <w:r>
+        <w:rPr>
+          <w:sz w:val="24"/>
+          <w:lang w:val="nl-NL"/>
+        </w:rPr>
+        <w:t xml:space="preserve"> </w:t>
+      </w:r>
+      <w:proofErr w:type="spellStart"/>
+      <w:r>
+        <w:rPr>
+          <w:sz w:val="24"/>
+          <w:lang w:val="nl-NL"/>
+        </w:rPr>
+        <w:t>fields</w:t>
+      </w:r>
+      <w:proofErr w:type="spellEnd"/>
+      <w:r>
+        <w:rPr>
+          <w:sz w:val="24"/>
+          <w:lang w:val="nl-NL"/>
+        </w:rPr>
+        <w:t>: X_TRAIN, Y_TRAIN and X_TEST</w:t>
+      </w:r>
+    </w:p>
+    <w:p>
+      <w:pPr>
+        <w:pStyle w:val="Geenafstand"/>
+        <w:rPr>
+          <w:sz w:val="24"/>
+          <w:lang w:val="nl-NL"/>
+        </w:rPr>
+      </w:pPr>
+    </w:p>
+    <w:p>
+      <w:pPr>
+        <w:pStyle w:val="Geenafstand"/>
+        <w:rPr>
+          <w:sz w:val="24"/>
+          <w:lang w:val="nl-NL"/>
+        </w:rPr>
+      </w:pPr>
+      <w:proofErr w:type="spellStart"/>
       <w:r>
         <w:rPr>
           <w:b/>
           <w:sz w:val="24"/>
-          <w:highlight w:val="yellow"/>
-          <w:lang w:val="nl-NL"/>
-        </w:rPr>
-        <w:t>Process:</w:t>
-      </w:r>
-      <w:r>
-        <w:rPr>
-          <w:sz w:val="24"/>
-          <w:highlight w:val="yellow"/>
-          <w:lang w:val="nl-NL"/>
-        </w:rPr>
-        <w:t xml:space="preserve"> preprocess images</w:t>
+          <w:lang w:val="nl-NL"/>
+        </w:rPr>
+        <w:t>Process</w:t>
+      </w:r>
+      <w:proofErr w:type="spellEnd"/>
+      <w:r>
+        <w:rPr>
+          <w:b/>
+          <w:sz w:val="24"/>
+          <w:lang w:val="nl-NL"/>
+        </w:rPr>
+        <w:t>:</w:t>
+      </w:r>
+      <w:r>
+        <w:rPr>
+          <w:sz w:val="24"/>
+          <w:lang w:val="nl-NL"/>
+        </w:rPr>
+        <w:t xml:space="preserve"> </w:t>
+      </w:r>
+      <w:proofErr w:type="spellStart"/>
+      <w:r>
+        <w:rPr>
+          <w:sz w:val="24"/>
+          <w:lang w:val="nl-NL"/>
+        </w:rPr>
+        <w:t>preprocess</w:t>
+      </w:r>
+      <w:proofErr w:type="spellEnd"/>
+      <w:r>
+        <w:rPr>
+          <w:sz w:val="24"/>
+          <w:lang w:val="nl-NL"/>
+        </w:rPr>
+        <w:t xml:space="preserve"> images</w:t>
       </w:r>
       <w:r>
         <w:rPr>
@@ -229,59 +349,124 @@
           <w:sz w:val="24"/>
           <w:lang w:val="nl-NL"/>
         </w:rPr>
-        <w:t>Input: raw .jpg images</w:t>
-      </w:r>
-    </w:p>
-    <w:p>
-      <w:pPr>
-        <w:pStyle w:val="Geenafstand"/>
-        <w:rPr>
-          <w:sz w:val="24"/>
-          <w:lang w:val="nl-NL"/>
-        </w:rPr>
-      </w:pPr>
-      <w:r>
-        <w:rPr>
-          <w:sz w:val="24"/>
-          <w:lang w:val="nl-NL"/>
-        </w:rPr>
-        <w:t>Output: clean .jpg images</w:t>
-      </w:r>
-    </w:p>
-    <w:p>
-      <w:pPr>
-        <w:pStyle w:val="Geenafstand"/>
-        <w:rPr>
-          <w:sz w:val="24"/>
-          <w:lang w:val="nl-NL"/>
-        </w:rPr>
-      </w:pPr>
-    </w:p>
-    <w:p>
-      <w:pPr>
-        <w:pStyle w:val="Geenafstand"/>
-        <w:rPr>
-          <w:sz w:val="24"/>
-          <w:lang w:val="nl-NL"/>
-        </w:rPr>
-      </w:pPr>
+        <w:t xml:space="preserve">Input: </w:t>
+      </w:r>
+      <w:proofErr w:type="spellStart"/>
+      <w:r>
+        <w:rPr>
+          <w:sz w:val="24"/>
+          <w:lang w:val="nl-NL"/>
+        </w:rPr>
+        <w:t>raw</w:t>
+      </w:r>
+      <w:proofErr w:type="spellEnd"/>
+      <w:r>
+        <w:rPr>
+          <w:sz w:val="24"/>
+          <w:lang w:val="nl-NL"/>
+        </w:rPr>
+        <w:t xml:space="preserve"> .</w:t>
+      </w:r>
+      <w:proofErr w:type="spellStart"/>
+      <w:r>
+        <w:rPr>
+          <w:sz w:val="24"/>
+          <w:lang w:val="nl-NL"/>
+        </w:rPr>
+        <w:t>jpg</w:t>
+      </w:r>
+      <w:proofErr w:type="spellEnd"/>
+      <w:r>
+        <w:rPr>
+          <w:sz w:val="24"/>
+          <w:lang w:val="nl-NL"/>
+        </w:rPr>
+        <w:t xml:space="preserve"> images</w:t>
+      </w:r>
+    </w:p>
+    <w:p>
+      <w:pPr>
+        <w:pStyle w:val="Geenafstand"/>
+        <w:rPr>
+          <w:sz w:val="24"/>
+          <w:lang w:val="nl-NL"/>
+        </w:rPr>
+      </w:pPr>
+      <w:r>
+        <w:rPr>
+          <w:sz w:val="24"/>
+          <w:lang w:val="nl-NL"/>
+        </w:rPr>
+        <w:t>Output: clean .</w:t>
+      </w:r>
+      <w:proofErr w:type="spellStart"/>
+      <w:r>
+        <w:rPr>
+          <w:sz w:val="24"/>
+          <w:lang w:val="nl-NL"/>
+        </w:rPr>
+        <w:t>jpg</w:t>
+      </w:r>
+      <w:proofErr w:type="spellEnd"/>
+      <w:r>
+        <w:rPr>
+          <w:sz w:val="24"/>
+          <w:lang w:val="nl-NL"/>
+        </w:rPr>
+        <w:t xml:space="preserve"> images</w:t>
+      </w:r>
+    </w:p>
+    <w:p>
+      <w:pPr>
+        <w:pStyle w:val="Geenafstand"/>
+        <w:rPr>
+          <w:sz w:val="24"/>
+          <w:lang w:val="nl-NL"/>
+        </w:rPr>
+      </w:pPr>
+    </w:p>
+    <w:p>
+      <w:pPr>
+        <w:pStyle w:val="Geenafstand"/>
+        <w:rPr>
+          <w:sz w:val="24"/>
+          <w:lang w:val="nl-NL"/>
+        </w:rPr>
+      </w:pPr>
+      <w:proofErr w:type="spellStart"/>
       <w:r>
         <w:rPr>
           <w:b/>
           <w:sz w:val="24"/>
-          <w:highlight w:val="yellow"/>
-          <w:lang w:val="nl-NL"/>
-        </w:rPr>
-        <w:t xml:space="preserve">Process: </w:t>
-      </w:r>
-      <w:r>
-        <w:rPr>
-          <w:sz w:val="24"/>
-          <w:highlight w:val="yellow"/>
-          <w:lang w:val="nl-NL"/>
-        </w:rPr>
-        <w:t>feature extraction</w:t>
-      </w:r>
+          <w:lang w:val="nl-NL"/>
+        </w:rPr>
+        <w:t>Process</w:t>
+      </w:r>
+      <w:proofErr w:type="spellEnd"/>
+      <w:r>
+        <w:rPr>
+          <w:b/>
+          <w:sz w:val="24"/>
+          <w:lang w:val="nl-NL"/>
+        </w:rPr>
+        <w:t xml:space="preserve">: </w:t>
+      </w:r>
+      <w:r>
+        <w:rPr>
+          <w:sz w:val="24"/>
+          <w:lang w:val="nl-NL"/>
+        </w:rPr>
+        <w:t xml:space="preserve">feature </w:t>
+      </w:r>
+      <w:proofErr w:type="spellStart"/>
+      <w:r>
+        <w:rPr>
+          <w:sz w:val="24"/>
+          <w:lang w:val="nl-NL"/>
+        </w:rPr>
+        <w:t>extraction</w:t>
+      </w:r>
+      <w:proofErr w:type="spellEnd"/>
       <w:r>
         <w:rPr>
           <w:sz w:val="24"/>
@@ -354,52 +539,77 @@
           <w:lang w:val="nl-NL"/>
         </w:rPr>
       </w:pPr>
+      <w:proofErr w:type="spellStart"/>
       <w:r>
         <w:rPr>
           <w:b/>
           <w:sz w:val="24"/>
-          <w:highlight w:val="yellow"/>
-          <w:lang w:val="nl-NL"/>
-        </w:rPr>
-        <w:t>Process:</w:t>
-      </w:r>
-      <w:r>
-        <w:rPr>
-          <w:sz w:val="24"/>
-          <w:highlight w:val="yellow"/>
-          <w:lang w:val="nl-NL"/>
-        </w:rPr>
-        <w:t xml:space="preserve"> classification</w:t>
-      </w:r>
-      <w:r>
-        <w:rPr>
-          <w:sz w:val="24"/>
-          <w:lang w:val="nl-NL"/>
-        </w:rPr>
-        <w:tab/>
-      </w:r>
-      <w:r>
-        <w:rPr>
-          <w:sz w:val="24"/>
-          <w:lang w:val="nl-NL"/>
-        </w:rPr>
-        <w:tab/>
-      </w:r>
-      <w:r>
-        <w:rPr>
-          <w:sz w:val="24"/>
-          <w:lang w:val="nl-NL"/>
-        </w:rPr>
-        <w:tab/>
-      </w:r>
-      <w:r>
-        <w:rPr>
-          <w:sz w:val="24"/>
-          <w:lang w:val="nl-NL"/>
-        </w:rPr>
-        <w:tab/>
+          <w:lang w:val="nl-NL"/>
+        </w:rPr>
+        <w:t>Process</w:t>
+      </w:r>
+      <w:proofErr w:type="spellEnd"/>
+      <w:r>
+        <w:rPr>
+          <w:b/>
+          <w:sz w:val="24"/>
+          <w:lang w:val="nl-NL"/>
+        </w:rPr>
+        <w:t>:</w:t>
+      </w:r>
+      <w:r>
+        <w:rPr>
+          <w:sz w:val="24"/>
+          <w:lang w:val="nl-NL"/>
+        </w:rPr>
+        <w:t xml:space="preserve"> </w:t>
+      </w:r>
+      <w:proofErr w:type="spellStart"/>
+      <w:r>
+        <w:rPr>
+          <w:sz w:val="24"/>
+          <w:lang w:val="nl-NL"/>
+        </w:rPr>
+        <w:t>classification</w:t>
+      </w:r>
+      <w:proofErr w:type="spellEnd"/>
+      <w:r>
+        <w:rPr>
+          <w:sz w:val="24"/>
+          <w:lang w:val="nl-NL"/>
+        </w:rPr>
+        <w:tab/>
+      </w:r>
+      <w:r>
+        <w:rPr>
+          <w:sz w:val="24"/>
+          <w:lang w:val="nl-NL"/>
+        </w:rPr>
+        <w:tab/>
+      </w:r>
+      <w:r>
+        <w:rPr>
+          <w:sz w:val="24"/>
+          <w:lang w:val="nl-NL"/>
+        </w:rPr>
+        <w:tab/>
+      </w:r>
+      <w:r>
+        <w:rPr>
+          <w:sz w:val="24"/>
+          <w:lang w:val="nl-NL"/>
+        </w:rPr>
+        <w:tab/>
+      </w:r>
+      <w:proofErr w:type="spellStart"/>
+      <w:r>
+        <w:rPr>
+          <w:sz w:val="24"/>
+          <w:lang w:val="nl-NL"/>
+        </w:rPr>
         <w:t>Diede</w:t>
       </w:r>
+      <w:proofErr w:type="spellEnd"/>
     </w:p>
     <w:p>
       <w:pPr>
@@ -430,135 +640,186 @@
           <w:sz w:val="24"/>
           <w:lang w:val="nl-NL"/>
         </w:rPr>
-        <w:t>Output: classification</w:t>
-      </w:r>
-    </w:p>
-    <w:p>
-      <w:pPr>
-        <w:pStyle w:val="Geenafstand"/>
-        <w:rPr>
-          <w:sz w:val="24"/>
-          <w:lang w:val="nl-NL"/>
-        </w:rPr>
-      </w:pPr>
-    </w:p>
-    <w:p>
-      <w:pPr>
-        <w:pStyle w:val="Geenafstand"/>
-        <w:rPr>
-          <w:sz w:val="24"/>
-          <w:lang w:val="nl-NL"/>
-        </w:rPr>
-      </w:pPr>
+        <w:t xml:space="preserve">Output: </w:t>
+      </w:r>
+      <w:proofErr w:type="spellStart"/>
+      <w:r>
+        <w:rPr>
+          <w:sz w:val="24"/>
+          <w:lang w:val="nl-NL"/>
+        </w:rPr>
+        <w:t>classification</w:t>
+      </w:r>
+      <w:proofErr w:type="spellEnd"/>
+    </w:p>
+    <w:p>
+      <w:pPr>
+        <w:pStyle w:val="Geenafstand"/>
+        <w:rPr>
+          <w:sz w:val="24"/>
+          <w:lang w:val="nl-NL"/>
+        </w:rPr>
+      </w:pPr>
+    </w:p>
+    <w:p>
+      <w:pPr>
+        <w:pStyle w:val="Geenafstand"/>
+        <w:rPr>
+          <w:sz w:val="24"/>
+          <w:lang w:val="nl-NL"/>
+        </w:rPr>
+      </w:pPr>
+      <w:proofErr w:type="spellStart"/>
       <w:r>
         <w:rPr>
           <w:b/>
           <w:sz w:val="24"/>
-          <w:highlight w:val="red"/>
-          <w:lang w:val="nl-NL"/>
-        </w:rPr>
-        <w:t>Process:</w:t>
-      </w:r>
-      <w:r>
-        <w:rPr>
-          <w:sz w:val="24"/>
-          <w:highlight w:val="red"/>
-          <w:lang w:val="nl-NL"/>
-        </w:rPr>
-        <w:t xml:space="preserve"> submission</w:t>
-      </w:r>
-      <w:r>
-        <w:rPr>
-          <w:sz w:val="24"/>
-          <w:lang w:val="nl-NL"/>
-        </w:rPr>
-        <w:tab/>
-      </w:r>
-      <w:r>
-        <w:rPr>
-          <w:sz w:val="24"/>
-          <w:lang w:val="nl-NL"/>
-        </w:rPr>
-        <w:tab/>
-      </w:r>
-      <w:r>
-        <w:rPr>
-          <w:sz w:val="24"/>
-          <w:lang w:val="nl-NL"/>
-        </w:rPr>
-        <w:tab/>
-      </w:r>
-      <w:r>
-        <w:rPr>
-          <w:sz w:val="24"/>
-          <w:lang w:val="nl-NL"/>
-        </w:rPr>
-        <w:tab/>
-      </w:r>
-      <w:r>
-        <w:rPr>
-          <w:sz w:val="24"/>
-          <w:lang w:val="nl-NL"/>
-        </w:rPr>
-        <w:t>Diede</w:t>
-      </w:r>
-    </w:p>
-    <w:p>
-      <w:pPr>
-        <w:pStyle w:val="Geenafstand"/>
-        <w:rPr>
-          <w:sz w:val="24"/>
-          <w:lang w:val="nl-NL"/>
-        </w:rPr>
-      </w:pPr>
-      <w:r>
-        <w:rPr>
-          <w:sz w:val="24"/>
-          <w:lang w:val="nl-NL"/>
-        </w:rPr>
-        <w:t>Input: classification</w:t>
-      </w:r>
-    </w:p>
-    <w:p>
-      <w:pPr>
-        <w:pStyle w:val="Geenafstand"/>
-        <w:rPr>
-          <w:sz w:val="24"/>
-          <w:lang w:val="nl-NL"/>
-        </w:rPr>
-      </w:pPr>
-      <w:r>
-        <w:rPr>
-          <w:sz w:val="24"/>
-          <w:lang w:val="nl-NL"/>
-        </w:rPr>
-        <w:t>Output: submission file</w:t>
-      </w:r>
-    </w:p>
-    <w:p>
-      <w:pPr>
-        <w:pStyle w:val="Geenafstand"/>
-        <w:rPr>
-          <w:sz w:val="24"/>
-          <w:lang w:val="nl-NL"/>
-        </w:rPr>
-      </w:pPr>
-    </w:p>
-    <w:p>
-      <w:pPr>
-        <w:pStyle w:val="Geenafstand"/>
+          <w:lang w:val="nl-NL"/>
+        </w:rPr>
+        <w:t>Process</w:t>
+      </w:r>
+      <w:proofErr w:type="spellEnd"/>
+      <w:r>
         <w:rPr>
           <w:b/>
           <w:sz w:val="24"/>
           <w:lang w:val="nl-NL"/>
         </w:rPr>
-      </w:pPr>
-      <w:r>
+        <w:t>:</w:t>
+      </w:r>
+      <w:r>
+        <w:rPr>
+          <w:sz w:val="24"/>
+          <w:lang w:val="nl-NL"/>
+        </w:rPr>
+        <w:t xml:space="preserve"> </w:t>
+      </w:r>
+      <w:proofErr w:type="spellStart"/>
+      <w:r>
+        <w:rPr>
+          <w:sz w:val="24"/>
+          <w:lang w:val="nl-NL"/>
+        </w:rPr>
+        <w:t>submission</w:t>
+      </w:r>
+      <w:proofErr w:type="spellEnd"/>
+      <w:r>
+        <w:rPr>
+          <w:sz w:val="24"/>
+          <w:lang w:val="nl-NL"/>
+        </w:rPr>
+        <w:tab/>
+      </w:r>
+      <w:r>
+        <w:rPr>
+          <w:sz w:val="24"/>
+          <w:lang w:val="nl-NL"/>
+        </w:rPr>
+        <w:tab/>
+      </w:r>
+      <w:r>
+        <w:rPr>
+          <w:sz w:val="24"/>
+          <w:lang w:val="nl-NL"/>
+        </w:rPr>
+        <w:tab/>
+      </w:r>
+      <w:r>
+        <w:rPr>
+          <w:sz w:val="24"/>
+          <w:lang w:val="nl-NL"/>
+        </w:rPr>
+        <w:tab/>
+      </w:r>
+      <w:r>
+        <w:rPr>
+          <w:sz w:val="24"/>
+          <w:lang w:val="nl-NL"/>
+        </w:rPr>
+        <w:t>-</w:t>
+      </w:r>
+    </w:p>
+    <w:p>
+      <w:pPr>
+        <w:pStyle w:val="Geenafstand"/>
+        <w:rPr>
+          <w:sz w:val="24"/>
+          <w:lang w:val="nl-NL"/>
+        </w:rPr>
+      </w:pPr>
+      <w:r>
+        <w:rPr>
+          <w:sz w:val="24"/>
+          <w:lang w:val="nl-NL"/>
+        </w:rPr>
+        <w:t xml:space="preserve">Input: </w:t>
+      </w:r>
+      <w:proofErr w:type="spellStart"/>
+      <w:r>
+        <w:rPr>
+          <w:sz w:val="24"/>
+          <w:lang w:val="nl-NL"/>
+        </w:rPr>
+        <w:t>classification</w:t>
+      </w:r>
+      <w:proofErr w:type="spellEnd"/>
+    </w:p>
+    <w:p>
+      <w:pPr>
+        <w:pStyle w:val="Geenafstand"/>
+        <w:rPr>
+          <w:sz w:val="24"/>
+          <w:lang w:val="nl-NL"/>
+        </w:rPr>
+      </w:pPr>
+      <w:r>
+        <w:rPr>
+          <w:sz w:val="24"/>
+          <w:lang w:val="nl-NL"/>
+        </w:rPr>
+        <w:t xml:space="preserve">Output: </w:t>
+      </w:r>
+      <w:proofErr w:type="spellStart"/>
+      <w:r>
+        <w:rPr>
+          <w:sz w:val="24"/>
+          <w:lang w:val="nl-NL"/>
+        </w:rPr>
+        <w:t>submission</w:t>
+      </w:r>
+      <w:proofErr w:type="spellEnd"/>
+      <w:r>
+        <w:rPr>
+          <w:sz w:val="24"/>
+          <w:lang w:val="nl-NL"/>
+        </w:rPr>
+        <w:t xml:space="preserve"> file</w:t>
+      </w:r>
+    </w:p>
+    <w:p>
+      <w:pPr>
+        <w:pStyle w:val="Geenafstand"/>
+        <w:rPr>
+          <w:sz w:val="24"/>
+          <w:lang w:val="nl-NL"/>
+        </w:rPr>
+      </w:pPr>
+    </w:p>
+    <w:p>
+      <w:pPr>
+        <w:pStyle w:val="Geenafstand"/>
         <w:rPr>
           <w:b/>
           <w:sz w:val="24"/>
           <w:lang w:val="nl-NL"/>
         </w:rPr>
+      </w:pPr>
+      <w:r>
+        <w:rPr>
+          <w:b/>
+          <w:sz w:val="24"/>
+          <w:lang w:val="nl-NL"/>
+        </w:rPr>
         <w:t>Files:</w:t>
       </w:r>
     </w:p>
@@ -602,16 +863,34 @@
           <w:sz w:val="24"/>
           <w:lang w:val="nl-NL"/>
         </w:rPr>
-        <w:t>business_id</w:t>
-      </w:r>
-      <w:r>
-        <w:rPr>
-          <w:sz w:val="24"/>
-          <w:lang w:val="nl-NL"/>
-        </w:rPr>
-        <w:tab/>
-        <w:t>Photo_id</w:t>
-      </w:r>
+        <w:t>business_</w:t>
+      </w:r>
+      <w:proofErr w:type="spellStart"/>
+      <w:r>
+        <w:rPr>
+          <w:sz w:val="24"/>
+          <w:lang w:val="nl-NL"/>
+        </w:rPr>
+        <w:t>id</w:t>
+      </w:r>
+      <w:proofErr w:type="spellEnd"/>
+      <w:r>
+        <w:rPr>
+          <w:sz w:val="24"/>
+          <w:lang w:val="nl-NL"/>
+        </w:rPr>
+        <w:tab/>
+        <w:t>Photo_</w:t>
+      </w:r>
+      <w:proofErr w:type="spellStart"/>
+      <w:r>
+        <w:rPr>
+          <w:sz w:val="24"/>
+          <w:lang w:val="nl-NL"/>
+        </w:rPr>
+        <w:t>id</w:t>
+      </w:r>
+      <w:proofErr w:type="spellEnd"/>
     </w:p>
     <w:p>
       <w:pPr>
@@ -808,8 +1087,17 @@
           <w:sz w:val="24"/>
           <w:lang w:val="nl-NL"/>
         </w:rPr>
-        <w:t>business_id</w:t>
-      </w:r>
+        <w:t>business_</w:t>
+      </w:r>
+      <w:proofErr w:type="spellStart"/>
+      <w:r>
+        <w:rPr>
+          <w:sz w:val="24"/>
+          <w:lang w:val="nl-NL"/>
+        </w:rPr>
+        <w:t>id</w:t>
+      </w:r>
+      <w:proofErr w:type="spellEnd"/>
       <w:r>
         <w:rPr>
           <w:sz w:val="24"/>
@@ -1071,16 +1359,34 @@
           <w:sz w:val="24"/>
           <w:lang w:val="nl-NL"/>
         </w:rPr>
-        <w:t>business_id</w:t>
-      </w:r>
-      <w:r>
-        <w:rPr>
-          <w:sz w:val="24"/>
-          <w:lang w:val="nl-NL"/>
-        </w:rPr>
-        <w:tab/>
-        <w:t>Photo_id</w:t>
-      </w:r>
+        <w:t>business_</w:t>
+      </w:r>
+      <w:proofErr w:type="spellStart"/>
+      <w:r>
+        <w:rPr>
+          <w:sz w:val="24"/>
+          <w:lang w:val="nl-NL"/>
+        </w:rPr>
+        <w:t>id</w:t>
+      </w:r>
+      <w:proofErr w:type="spellEnd"/>
+      <w:r>
+        <w:rPr>
+          <w:sz w:val="24"/>
+          <w:lang w:val="nl-NL"/>
+        </w:rPr>
+        <w:tab/>
+        <w:t>Photo_</w:t>
+      </w:r>
+      <w:proofErr w:type="spellStart"/>
+      <w:r>
+        <w:rPr>
+          <w:sz w:val="24"/>
+          <w:lang w:val="nl-NL"/>
+        </w:rPr>
+        <w:t>id</w:t>
+      </w:r>
+      <w:proofErr w:type="spellEnd"/>
     </w:p>
     <w:p>
       <w:pPr>
@@ -1269,8 +1575,17 @@
           <w:sz w:val="24"/>
           <w:lang w:val="nl-NL"/>
         </w:rPr>
-        <w:t>business_id</w:t>
-      </w:r>
+        <w:t>business_</w:t>
+      </w:r>
+      <w:proofErr w:type="spellStart"/>
+      <w:r>
+        <w:rPr>
+          <w:sz w:val="24"/>
+          <w:lang w:val="nl-NL"/>
+        </w:rPr>
+        <w:t>id</w:t>
+      </w:r>
+      <w:proofErr w:type="spellEnd"/>
       <w:r>
         <w:rPr>
           <w:sz w:val="24"/>
@@ -1528,8 +1843,17 @@
           <w:sz w:val="24"/>
           <w:lang w:val="nl-NL"/>
         </w:rPr>
-        <w:t>business_id</w:t>
-      </w:r>
+        <w:t>business_</w:t>
+      </w:r>
+      <w:proofErr w:type="spellStart"/>
+      <w:r>
+        <w:rPr>
+          <w:sz w:val="24"/>
+          <w:lang w:val="nl-NL"/>
+        </w:rPr>
+        <w:t>id</w:t>
+      </w:r>
+      <w:proofErr w:type="spellEnd"/>
       <w:r>
         <w:rPr>
           <w:sz w:val="24"/>
@@ -1774,9 +2098,19 @@
       <w:pPr>
         <w:pStyle w:val="Geenafstand"/>
       </w:pPr>
-      <w:r>
-        <w:t>nog uitzoeken</w:t>
-      </w:r>
+      <w:proofErr w:type="spellStart"/>
+      <w:r>
+        <w:t>nog</w:t>
+      </w:r>
+      <w:proofErr w:type="spellEnd"/>
+      <w:r>
+        <w:t xml:space="preserve"> </w:t>
+      </w:r>
+      <w:proofErr w:type="spellStart"/>
+      <w:r>
+        <w:t>uitzoeken</w:t>
+      </w:r>
+      <w:proofErr w:type="spellEnd"/>
     </w:p>
     <w:sectPr>
       <w:pgSz w:w="11906" w:h="16838"/>

</xml_diff>